<commit_message>
6 lab - 1С
</commit_message>
<xml_diff>
--- a/5сем/1С/лаба5.docx
+++ b/5сем/1С/лаба5.docx
@@ -290,7 +290,18 @@
           <w:szCs w:val="28"/>
           <w:lang w:eastAsia="ru-RU"/>
         </w:rPr>
-        <w:t xml:space="preserve"> Д. Н.</w:t>
+        <w:t xml:space="preserve"> А. С</w:t>
+      </w:r>
+      <w:bookmarkStart w:id="0" w:name="_GoBack"/>
+      <w:bookmarkEnd w:id="0"/>
+      <w:r>
+        <w:rPr>
+          <w:rFonts w:eastAsia="Times New Roman" w:cs="Times New Roman"/>
+          <w:color w:val="000000"/>
+          <w:szCs w:val="28"/>
+          <w:lang w:eastAsia="ru-RU"/>
+        </w:rPr>
+        <w:t>.</w:t>
       </w:r>
       <w:r>
         <w:rPr>
@@ -476,8 +487,6 @@
           <w:szCs w:val="28"/>
         </w:rPr>
       </w:pPr>
-      <w:bookmarkStart w:id="0" w:name="_GoBack"/>
-      <w:bookmarkEnd w:id="0"/>
       <w:r>
         <w:rPr>
           <w:rFonts w:ascii="Times New Roman" w:hAnsi="Times New Roman" w:cs="Times New Roman"/>
@@ -4438,7 +4447,7 @@
 
 <file path=word/numbering.xml><?xml version="1.0" encoding="utf-8"?>
 <w:numbering xmlns:wpc="http://schemas.microsoft.com/office/word/2010/wordprocessingCanvas" xmlns:mc="http://schemas.openxmlformats.org/markup-compatibility/2006" xmlns:o="urn:schemas-microsoft-com:office:office" xmlns:r="http://schemas.openxmlformats.org/officeDocument/2006/relationships" xmlns:m="http://schemas.openxmlformats.org/officeDocument/2006/math" xmlns:v="urn:schemas-microsoft-com:vml" xmlns:wp14="http://schemas.microsoft.com/office/word/2010/wordprocessingDrawing" xmlns:wp="http://schemas.openxmlformats.org/drawingml/2006/wordprocessingDrawing" xmlns:w10="urn:schemas-microsoft-com:office:word" xmlns:w="http://schemas.openxmlformats.org/wordprocessingml/2006/main" xmlns:w14="http://schemas.microsoft.com/office/word/2010/wordml" xmlns:w15="http://schemas.microsoft.com/office/word/2012/wordml" xmlns:wpg="http://schemas.microsoft.com/office/word/2010/wordprocessingGroup" xmlns:wpi="http://schemas.microsoft.com/office/word/2010/wordprocessingInk" xmlns:wne="http://schemas.microsoft.com/office/word/2006/wordml" xmlns:wps="http://schemas.microsoft.com/office/word/2010/wordprocessingShape" mc:Ignorable="w14 w15 wp14">
-  <w:abstractNum w:abstractNumId="0" w15:restartNumberingAfterBreak="0">
+  <w:abstractNum w:abstractNumId="0">
     <w:nsid w:val="06B32EAC"/>
     <w:multiLevelType w:val="multilevel"/>
     <w:tmpl w:val="819238BE"/>
@@ -4587,7 +4596,7 @@
       </w:rPr>
     </w:lvl>
   </w:abstractNum>
-  <w:abstractNum w:abstractNumId="1" w15:restartNumberingAfterBreak="0">
+  <w:abstractNum w:abstractNumId="1">
     <w:nsid w:val="0719071E"/>
     <w:multiLevelType w:val="multilevel"/>
     <w:tmpl w:val="76CCEE96"/>
@@ -4736,7 +4745,7 @@
       </w:rPr>
     </w:lvl>
   </w:abstractNum>
-  <w:abstractNum w:abstractNumId="2" w15:restartNumberingAfterBreak="0">
+  <w:abstractNum w:abstractNumId="2">
     <w:nsid w:val="19020899"/>
     <w:multiLevelType w:val="multilevel"/>
     <w:tmpl w:val="EA38E35E"/>
@@ -4885,7 +4894,7 @@
       </w:rPr>
     </w:lvl>
   </w:abstractNum>
-  <w:abstractNum w:abstractNumId="3" w15:restartNumberingAfterBreak="0">
+  <w:abstractNum w:abstractNumId="3">
     <w:nsid w:val="1C300C5D"/>
     <w:multiLevelType w:val="multilevel"/>
     <w:tmpl w:val="FB7A0AE2"/>
@@ -5034,7 +5043,7 @@
       </w:rPr>
     </w:lvl>
   </w:abstractNum>
-  <w:abstractNum w:abstractNumId="4" w15:restartNumberingAfterBreak="0">
+  <w:abstractNum w:abstractNumId="4">
     <w:nsid w:val="24905842"/>
     <w:multiLevelType w:val="hybridMultilevel"/>
     <w:tmpl w:val="CD10761A"/>
@@ -5147,7 +5156,7 @@
       </w:rPr>
     </w:lvl>
   </w:abstractNum>
-  <w:abstractNum w:abstractNumId="5" w15:restartNumberingAfterBreak="0">
+  <w:abstractNum w:abstractNumId="5">
     <w:nsid w:val="290E2791"/>
     <w:multiLevelType w:val="hybridMultilevel"/>
     <w:tmpl w:val="D1EA9C70"/>
@@ -5233,7 +5242,7 @@
       </w:pPr>
     </w:lvl>
   </w:abstractNum>
-  <w:abstractNum w:abstractNumId="6" w15:restartNumberingAfterBreak="0">
+  <w:abstractNum w:abstractNumId="6">
     <w:nsid w:val="40D27005"/>
     <w:multiLevelType w:val="hybridMultilevel"/>
     <w:tmpl w:val="A04850EA"/>
@@ -5322,7 +5331,7 @@
       </w:pPr>
     </w:lvl>
   </w:abstractNum>
-  <w:abstractNum w:abstractNumId="7" w15:restartNumberingAfterBreak="0">
+  <w:abstractNum w:abstractNumId="7">
     <w:nsid w:val="5E9E2B6C"/>
     <w:multiLevelType w:val="hybridMultilevel"/>
     <w:tmpl w:val="BB0C3AB4"/>
@@ -5435,7 +5444,7 @@
       </w:rPr>
     </w:lvl>
   </w:abstractNum>
-  <w:abstractNum w:abstractNumId="8" w15:restartNumberingAfterBreak="0">
+  <w:abstractNum w:abstractNumId="8">
     <w:nsid w:val="60DA5638"/>
     <w:multiLevelType w:val="hybridMultilevel"/>
     <w:tmpl w:val="FDD0BD62"/>
@@ -5548,7 +5557,7 @@
       </w:rPr>
     </w:lvl>
   </w:abstractNum>
-  <w:abstractNum w:abstractNumId="9" w15:restartNumberingAfterBreak="0">
+  <w:abstractNum w:abstractNumId="9">
     <w:nsid w:val="630F0C22"/>
     <w:multiLevelType w:val="hybridMultilevel"/>
     <w:tmpl w:val="63369224"/>
@@ -5639,7 +5648,7 @@
       </w:pPr>
     </w:lvl>
   </w:abstractNum>
-  <w:abstractNum w:abstractNumId="10" w15:restartNumberingAfterBreak="0">
+  <w:abstractNum w:abstractNumId="10">
     <w:nsid w:val="70CD3DC7"/>
     <w:multiLevelType w:val="hybridMultilevel"/>
     <w:tmpl w:val="9AF061A2"/>
@@ -6359,6 +6368,7 @@
       <w:lang w:val="en-US"/>
     </w:rPr>
     <w:tblPr>
+      <w:tblInd w:w="0" w:type="dxa"/>
       <w:tblBorders>
         <w:top w:val="single" w:sz="4" w:space="0" w:color="auto"/>
         <w:left w:val="single" w:sz="4" w:space="0" w:color="auto"/>
@@ -6367,6 +6377,12 @@
         <w:insideH w:val="single" w:sz="4" w:space="0" w:color="auto"/>
         <w:insideV w:val="single" w:sz="4" w:space="0" w:color="auto"/>
       </w:tblBorders>
+      <w:tblCellMar>
+        <w:top w:w="0" w:type="dxa"/>
+        <w:left w:w="108" w:type="dxa"/>
+        <w:bottom w:w="0" w:type="dxa"/>
+        <w:right w:w="108" w:type="dxa"/>
+      </w:tblCellMar>
     </w:tblPr>
   </w:style>
   <w:style w:type="character" w:customStyle="1" w:styleId="20">

</xml_diff>